<commit_message>
add spm for mats
</commit_message>
<xml_diff>
--- a/Spørsmål til arbeidskrav.docx
+++ b/Spørsmål til arbeidskrav.docx
@@ -1,16 +1,13 @@
 
 <file path=word/document.xml><?xml version="1.0" encoding="utf-8"?>
-<w:document xmlns:wpc="http://schemas.microsoft.com/office/word/2010/wordprocessingCanvas" xmlns:cx="http://schemas.microsoft.com/office/drawing/2014/chartex" xmlns:cx1="http://schemas.microsoft.com/office/drawing/2015/9/8/chartex" xmlns:cx2="http://schemas.microsoft.com/office/drawing/2015/10/21/chartex" xmlns:cx3="http://schemas.microsoft.com/office/drawing/2016/5/9/chartex" xmlns:cx4="http://schemas.microsoft.com/office/drawing/2016/5/10/chartex" xmlns:cx5="http://schemas.microsoft.com/office/drawing/2016/5/11/chartex" xmlns:cx6="http://schemas.microsoft.com/office/drawing/2016/5/12/chartex" xmlns:cx7="http://schemas.microsoft.com/office/drawing/2016/5/13/chartex" xmlns:cx8="http://schemas.microsoft.com/office/drawing/2016/5/14/chartex" xmlns:mc="http://schemas.openxmlformats.org/markup-compatibility/2006" xmlns:aink="http://schemas.microsoft.com/office/drawing/2016/ink" xmlns:am3d="http://schemas.microsoft.com/office/drawing/2017/model3d" xmlns:o="urn:schemas-microsoft-com:office:office" xmlns:r="http://schemas.openxmlformats.org/officeDocument/2006/relationships" xmlns:m="http://schemas.openxmlformats.org/officeDocument/2006/math" xmlns:v="urn:schemas-microsoft-com:vml" xmlns:wp14="http://schemas.microsoft.com/office/word/2010/wordprocessingDrawing" xmlns:wp="http://schemas.openxmlformats.org/drawingml/2006/wordprocessingDrawing" xmlns:w10="urn:schemas-microsoft-com:office:word" xmlns:w="http://schemas.openxmlformats.org/wordprocessingml/2006/main" xmlns:w14="http://schemas.microsoft.com/office/word/2010/wordml" xmlns:w15="http://schemas.microsoft.com/office/word/2012/wordml" xmlns:w16cex="http://schemas.microsoft.com/office/word/2018/wordml/cex" xmlns:w16cid="http://schemas.microsoft.com/office/word/2016/wordml/cid" xmlns:w16="http://schemas.microsoft.com/office/word/2018/wordml" xmlns:w16se="http://schemas.microsoft.com/office/word/2015/wordml/symex" xmlns:wpg="http://schemas.microsoft.com/office/word/2010/wordprocessingGroup" xmlns:wpi="http://schemas.microsoft.com/office/word/2010/wordprocessingInk" xmlns:wne="http://schemas.microsoft.com/office/word/2006/wordml" xmlns:wps="http://schemas.microsoft.com/office/word/2010/wordprocessingShape" mc:Ignorable="w14 w15 w16se w16cid w16 w16cex wp14">
+<w:document xmlns:wpc="http://schemas.microsoft.com/office/word/2010/wordprocessingCanvas" xmlns:cx="http://schemas.microsoft.com/office/drawing/2014/chartex" xmlns:cx1="http://schemas.microsoft.com/office/drawing/2015/9/8/chartex" xmlns:cx2="http://schemas.microsoft.com/office/drawing/2015/10/21/chartex" xmlns:cx3="http://schemas.microsoft.com/office/drawing/2016/5/9/chartex" xmlns:cx4="http://schemas.microsoft.com/office/drawing/2016/5/10/chartex" xmlns:cx5="http://schemas.microsoft.com/office/drawing/2016/5/11/chartex" xmlns:cx6="http://schemas.microsoft.com/office/drawing/2016/5/12/chartex" xmlns:cx7="http://schemas.microsoft.com/office/drawing/2016/5/13/chartex" xmlns:cx8="http://schemas.microsoft.com/office/drawing/2016/5/14/chartex" xmlns:mc="http://schemas.openxmlformats.org/markup-compatibility/2006" xmlns:aink="http://schemas.microsoft.com/office/drawing/2016/ink" xmlns:am3d="http://schemas.microsoft.com/office/drawing/2017/model3d" xmlns:o="urn:schemas-microsoft-com:office:office" xmlns:r="http://schemas.openxmlformats.org/officeDocument/2006/relationships" xmlns:m="http://schemas.openxmlformats.org/officeDocument/2006/math" xmlns:v="urn:schemas-microsoft-com:vml" xmlns:wp14="http://schemas.microsoft.com/office/word/2010/wordprocessingDrawing" xmlns:wp="http://schemas.openxmlformats.org/drawingml/2006/wordprocessingDrawing" xmlns:w10="urn:schemas-microsoft-com:office:word" xmlns:w="http://schemas.openxmlformats.org/wordprocessingml/2006/main" xmlns:w14="http://schemas.microsoft.com/office/word/2010/wordml" xmlns:w15="http://schemas.microsoft.com/office/word/2012/wordml" xmlns:w16cex="http://schemas.microsoft.com/office/word/2018/wordml/cex" xmlns:w16cid="http://schemas.microsoft.com/office/word/2016/wordml/cid" xmlns:w16="http://schemas.microsoft.com/office/word/2018/wordml" xmlns:w16sdtdh="http://schemas.microsoft.com/office/word/2020/wordml/sdtdatahash" xmlns:w16se="http://schemas.microsoft.com/office/word/2015/wordml/symex" xmlns:wpg="http://schemas.microsoft.com/office/word/2010/wordprocessingGroup" xmlns:wpi="http://schemas.microsoft.com/office/word/2010/wordprocessingInk" xmlns:wne="http://schemas.microsoft.com/office/word/2006/wordml" xmlns:wps="http://schemas.microsoft.com/office/word/2010/wordprocessingShape" mc:Ignorable="w14 w15 w16se w16cid w16 w16cex w16sdtdh wp14">
   <w:body>
     <w:p>
       <w:pPr>
         <w:pStyle w:val="Tittel"/>
       </w:pPr>
       <w:r>
-        <w:t>Spørsmål</w:t>
-      </w:r>
-      <w:r>
-        <w:t xml:space="preserve"> til arbeidskravet</w:t>
+        <w:t>Spørsmål til arbeidskravet</w:t>
       </w:r>
     </w:p>
     <w:p>
@@ -36,31 +33,7 @@
         <w:rPr>
           <w:rFonts w:ascii="AppleSystemUIFont" w:hAnsi="AppleSystemUIFont" w:cs="AppleSystemUIFont"/>
         </w:rPr>
-        <w:t xml:space="preserve">Det er valgfritt om gruppen gir felles svar på disse </w:t>
-      </w:r>
-      <w:r>
-        <w:rPr>
-          <w:rFonts w:ascii="AppleSystemUIFont" w:hAnsi="AppleSystemUIFont" w:cs="AppleSystemUIFont"/>
-        </w:rPr>
-        <w:t xml:space="preserve">spørsmålene </w:t>
-      </w:r>
-      <w:r>
-        <w:rPr>
-          <w:rFonts w:ascii="AppleSystemUIFont" w:hAnsi="AppleSystemUIFont" w:cs="AppleSystemUIFont"/>
-        </w:rPr>
-        <w:t>eller om gruppedeltagerne svarer individuelt. Inkluder</w:t>
-      </w:r>
-      <w:r>
-        <w:rPr>
-          <w:rFonts w:ascii="AppleSystemUIFont" w:hAnsi="AppleSystemUIFont" w:cs="AppleSystemUIFont"/>
-        </w:rPr>
-        <w:t xml:space="preserve"> </w:t>
-      </w:r>
-      <w:r>
-        <w:rPr>
-          <w:rFonts w:ascii="AppleSystemUIFont" w:hAnsi="AppleSystemUIFont" w:cs="AppleSystemUIFont"/>
-        </w:rPr>
-        <w:t>alle besvarelsene i samme dokument</w:t>
+        <w:t>Det er valgfritt om gruppen gir felles svar på disse spørsmålene eller om gruppedeltagerne svarer individuelt. Inkluder alle besvarelsene i samme dokument</w:t>
       </w:r>
       <w:r>
         <w:rPr>
@@ -98,13 +71,7 @@
         <w:rPr>
           <w:rFonts w:ascii="AppleSystemUIFont" w:hAnsi="AppleSystemUIFont" w:cs="AppleSystemUIFont"/>
         </w:rPr>
-        <w:t xml:space="preserve">Hvis man svarer som gruppe, er det viktig å inkludere </w:t>
-      </w:r>
-      <w:r>
-        <w:rPr>
-          <w:rFonts w:ascii="AppleSystemUIFont" w:hAnsi="AppleSystemUIFont" w:cs="AppleSystemUIFont"/>
-        </w:rPr>
-        <w:t>om man er uenig i noen av punktene.</w:t>
+        <w:t>Hvis man svarer som gruppe, er det viktig å inkludere om man er uenig i noen av punktene.</w:t>
       </w:r>
     </w:p>
     <w:p>
@@ -162,11 +129,6 @@
           <w:rFonts w:ascii="AppleSystemUIFont" w:hAnsi="AppleSystemUIFont" w:cs="AppleSystemUIFont"/>
         </w:rPr>
         <w:br/>
-      </w:r>
-      <w:r>
-        <w:rPr>
-          <w:rFonts w:ascii="AppleSystemUIFont" w:hAnsi="AppleSystemUIFont" w:cs="AppleSystemUIFont"/>
-        </w:rPr>
         <w:t xml:space="preserve">Dere kan svare generelt eller i forhold til arbeidslivet </w:t>
       </w:r>
       <w:r>
@@ -180,17 +142,6 @@
           <w:rFonts w:ascii="AppleSystemUIFont" w:hAnsi="AppleSystemUIFont" w:cs="AppleSystemUIFont"/>
         </w:rPr>
         <w:t xml:space="preserve"> videre skolegang.</w:t>
-      </w:r>
-    </w:p>
-    <w:p>
-      <w:pPr>
-        <w:pStyle w:val="Overskrift1"/>
-        <w:rPr>
-          <w:rFonts w:ascii="AppleSystemUIFont" w:hAnsi="AppleSystemUIFont" w:cs="AppleSystemUIFont"/>
-        </w:rPr>
-      </w:pPr>
-      <w:r>
-        <w:t>Spørsmål 2:</w:t>
       </w:r>
     </w:p>
     <w:p>
@@ -202,6 +153,57 @@
           <w:rFonts w:ascii="AppleSystemUIFont" w:hAnsi="AppleSystemUIFont" w:cs="AppleSystemUIFont"/>
         </w:rPr>
       </w:pPr>
+    </w:p>
+    <w:p>
+      <w:pPr>
+        <w:autoSpaceDE w:val="0"/>
+        <w:autoSpaceDN w:val="0"/>
+        <w:adjustRightInd w:val="0"/>
+        <w:rPr>
+          <w:rFonts w:ascii="AppleSystemUIFont" w:hAnsi="AppleSystemUIFont" w:cs="AppleSystemUIFont"/>
+        </w:rPr>
+      </w:pPr>
+      <w:r>
+        <w:rPr>
+          <w:rFonts w:ascii="AppleSystemUIFont" w:hAnsi="AppleSystemUIFont" w:cs="AppleSystemUIFont"/>
+        </w:rPr>
+        <w:t xml:space="preserve">Mats: En av de viktige tingene jeg har lært er hvordan man skal jobbe og kode i en gruppe ved hjelp av kommunikasjon og </w:t>
+      </w:r>
+      <w:proofErr w:type="spellStart"/>
+      <w:r>
+        <w:rPr>
+          <w:rFonts w:ascii="AppleSystemUIFont" w:hAnsi="AppleSystemUIFont" w:cs="AppleSystemUIFont"/>
+        </w:rPr>
+        <w:t>github</w:t>
+      </w:r>
+      <w:proofErr w:type="spellEnd"/>
+      <w:r>
+        <w:rPr>
+          <w:rFonts w:ascii="AppleSystemUIFont" w:hAnsi="AppleSystemUIFont" w:cs="AppleSystemUIFont"/>
+        </w:rPr>
+        <w:t>.</w:t>
+      </w:r>
+    </w:p>
+    <w:p>
+      <w:pPr>
+        <w:pStyle w:val="Overskrift1"/>
+        <w:rPr>
+          <w:rFonts w:ascii="AppleSystemUIFont" w:hAnsi="AppleSystemUIFont" w:cs="AppleSystemUIFont"/>
+        </w:rPr>
+      </w:pPr>
+      <w:r>
+        <w:t>Spørsmål 2:</w:t>
+      </w:r>
+    </w:p>
+    <w:p>
+      <w:pPr>
+        <w:autoSpaceDE w:val="0"/>
+        <w:autoSpaceDN w:val="0"/>
+        <w:adjustRightInd w:val="0"/>
+        <w:rPr>
+          <w:rFonts w:ascii="AppleSystemUIFont" w:hAnsi="AppleSystemUIFont" w:cs="AppleSystemUIFont"/>
+        </w:rPr>
+      </w:pPr>
       <w:r>
         <w:rPr>
           <w:rFonts w:ascii="AppleSystemUIFont" w:hAnsi="AppleSystemUIFont" w:cs="AppleSystemUIFont"/>
@@ -219,16 +221,37 @@
           <w:rFonts w:ascii="AppleSystemUIFont" w:hAnsi="AppleSystemUIFont" w:cs="AppleSystemUIFont"/>
         </w:rPr>
         <w:br/>
-      </w:r>
-      <w:r>
-        <w:rPr>
-          <w:rFonts w:ascii="AppleSystemUIFont" w:hAnsi="AppleSystemUIFont" w:cs="AppleSystemUIFont"/>
-        </w:rPr>
         <w:t>Dere kan svare generelt eller i forhold til det å kode, å jobbe strukturert eller å jobbe samarbeid med andre.</w:t>
       </w:r>
     </w:p>
     <w:p>
       <w:pPr>
+        <w:autoSpaceDE w:val="0"/>
+        <w:autoSpaceDN w:val="0"/>
+        <w:adjustRightInd w:val="0"/>
+        <w:rPr>
+          <w:rFonts w:ascii="AppleSystemUIFont" w:hAnsi="AppleSystemUIFont" w:cs="AppleSystemUIFont"/>
+        </w:rPr>
+      </w:pPr>
+    </w:p>
+    <w:p>
+      <w:pPr>
+        <w:autoSpaceDE w:val="0"/>
+        <w:autoSpaceDN w:val="0"/>
+        <w:adjustRightInd w:val="0"/>
+        <w:rPr>
+          <w:rFonts w:ascii="AppleSystemUIFont" w:hAnsi="AppleSystemUIFont" w:cs="AppleSystemUIFont"/>
+        </w:rPr>
+      </w:pPr>
+      <w:r>
+        <w:rPr>
+          <w:rFonts w:ascii="AppleSystemUIFont" w:hAnsi="AppleSystemUIFont" w:cs="AppleSystemUIFont"/>
+        </w:rPr>
+        <w:t>Mats: Den læringsformen som fungerer best for meg er å først se på forelesning, så jobbe selvstendig med oppgaver. Da ser jeg først hvordan koden skal skrives og hvilke muligheter jeg har, så kan jeg deretter prøve det ut og virkelig forstå det.</w:t>
+      </w:r>
+    </w:p>
+    <w:p>
+      <w:pPr>
         <w:pStyle w:val="Overskrift1"/>
         <w:rPr>
           <w:rFonts w:ascii="AppleSystemUIFont" w:hAnsi="AppleSystemUIFont" w:cs="AppleSystemUIFont"/>
@@ -281,6 +304,40 @@
           <w:rFonts w:ascii="AppleSystemUIFont" w:hAnsi="AppleSystemUIFont" w:cs="AppleSystemUIFont"/>
         </w:rPr>
         <w:t xml:space="preserve">Dette er veldig individuelt, så det finnes ikke ett korrekt svar. Her kan dere liste opp mange ting. </w:t>
+      </w:r>
+    </w:p>
+    <w:p>
+      <w:pPr>
+        <w:rPr>
+          <w:rFonts w:ascii="AppleSystemUIFont" w:hAnsi="AppleSystemUIFont" w:cs="AppleSystemUIFont"/>
+        </w:rPr>
+      </w:pPr>
+    </w:p>
+    <w:p>
+      <w:pPr>
+        <w:rPr>
+          <w:rFonts w:ascii="AppleSystemUIFont" w:hAnsi="AppleSystemUIFont" w:cs="AppleSystemUIFont"/>
+        </w:rPr>
+      </w:pPr>
+      <w:r>
+        <w:rPr>
+          <w:rFonts w:ascii="AppleSystemUIFont" w:hAnsi="AppleSystemUIFont" w:cs="AppleSystemUIFont"/>
+        </w:rPr>
+        <w:t xml:space="preserve">Mats: Jeg syntes posisjonering og få ting til å ligge der jeg vil er det vanskeligste. Dette lærte jeg med mye prøving og feiling pluss en del </w:t>
+      </w:r>
+      <w:proofErr w:type="spellStart"/>
+      <w:r>
+        <w:rPr>
+          <w:rFonts w:ascii="AppleSystemUIFont" w:hAnsi="AppleSystemUIFont" w:cs="AppleSystemUIFont"/>
+        </w:rPr>
+        <w:t>googling</w:t>
+      </w:r>
+      <w:proofErr w:type="spellEnd"/>
+      <w:r>
+        <w:rPr>
+          <w:rFonts w:ascii="AppleSystemUIFont" w:hAnsi="AppleSystemUIFont" w:cs="AppleSystemUIFont"/>
+        </w:rPr>
+        <w:t>.</w:t>
       </w:r>
     </w:p>
     <w:sectPr>
@@ -294,7 +351,7 @@
 </file>
 
 <file path=word/styles.xml><?xml version="1.0" encoding="utf-8"?>
-<w:styles xmlns:mc="http://schemas.openxmlformats.org/markup-compatibility/2006" xmlns:r="http://schemas.openxmlformats.org/officeDocument/2006/relationships" xmlns:w="http://schemas.openxmlformats.org/wordprocessingml/2006/main" xmlns:w14="http://schemas.microsoft.com/office/word/2010/wordml" xmlns:w15="http://schemas.microsoft.com/office/word/2012/wordml" xmlns:w16cex="http://schemas.microsoft.com/office/word/2018/wordml/cex" xmlns:w16cid="http://schemas.microsoft.com/office/word/2016/wordml/cid" xmlns:w16="http://schemas.microsoft.com/office/word/2018/wordml" xmlns:w16se="http://schemas.microsoft.com/office/word/2015/wordml/symex" mc:Ignorable="w14 w15 w16se w16cid w16 w16cex">
+<w:styles xmlns:mc="http://schemas.openxmlformats.org/markup-compatibility/2006" xmlns:r="http://schemas.openxmlformats.org/officeDocument/2006/relationships" xmlns:w="http://schemas.openxmlformats.org/wordprocessingml/2006/main" xmlns:w14="http://schemas.microsoft.com/office/word/2010/wordml" xmlns:w15="http://schemas.microsoft.com/office/word/2012/wordml" xmlns:w16cex="http://schemas.microsoft.com/office/word/2018/wordml/cex" xmlns:w16cid="http://schemas.microsoft.com/office/word/2016/wordml/cid" xmlns:w16="http://schemas.microsoft.com/office/word/2018/wordml" xmlns:w16sdtdh="http://schemas.microsoft.com/office/word/2020/wordml/sdtdatahash" xmlns:w16se="http://schemas.microsoft.com/office/word/2015/wordml/symex" mc:Ignorable="w14 w15 w16se w16cid w16 w16cex w16sdtdh">
   <w:docDefaults>
     <w:rPrDefault>
       <w:rPr>

</xml_diff>